<commit_message>
Comment on something in the report draft that is wrong
</commit_message>
<xml_diff>
--- a/IMP/Report/Report1/IMFreport.docx
+++ b/IMP/Report/Report1/IMFreport.docx
@@ -199,16 +199,7 @@
           <w:sz w:val="20"/>
           <w:szCs w:val="20"/>
         </w:rPr>
-        <w:t xml:space="preserve"> may take much longer to complete.  For this reason, we cap our cascade steps at 10.  </w:t>
-      </w:r>
-      <w:r>
-        <w:rPr>
-          <w:rFonts w:ascii="Helvetica" w:eastAsia="Times New Roman" w:hAnsi="Helvetica" w:cs="Helvetica"/>
-          <w:color w:val="333333"/>
-          <w:sz w:val="20"/>
-          <w:szCs w:val="20"/>
-        </w:rPr>
-        <w:t xml:space="preserve">The value of this cap (called </w:t>
+        <w:t xml:space="preserve"> may take much longer to complete.  For this reason, we cap our cascade steps at 10.  The value of this cap (called </w:t>
       </w:r>
       <w:r>
         <w:rPr>
@@ -334,6 +325,27 @@
       <w:r>
         <w:rPr>
           <w:rFonts w:ascii="Helvetica" w:eastAsia="Times New Roman" w:hAnsi="Helvetica" w:cs="Helvetica"/>
+          <w:color w:val="FF0000"/>
+          <w:sz w:val="20"/>
+          <w:szCs w:val="20"/>
+        </w:rPr>
+        <w:t xml:space="preserve">2015107 comment: This isn’t quite correct, because if it is well connected, the cascades terminate quickly.  The issue I described would only come up if the graph has long chains of non-connected nodes.  </w:t>
+      </w:r>
+    </w:p>
+    <w:p>
+      <w:pPr>
+        <w:shd w:val="clear" w:color="auto" w:fill="FFFFFF"/>
+        <w:spacing w:before="100" w:beforeAutospacing="1" w:after="100" w:afterAutospacing="1" w:line="300" w:lineRule="atLeast"/>
+        <w:rPr>
+          <w:rFonts w:ascii="Helvetica" w:eastAsia="Times New Roman" w:hAnsi="Helvetica" w:cs="Helvetica"/>
+          <w:color w:val="333333"/>
+          <w:sz w:val="20"/>
+          <w:szCs w:val="20"/>
+        </w:rPr>
+      </w:pPr>
+      <w:r>
+        <w:rPr>
+          <w:rFonts w:ascii="Helvetica" w:eastAsia="Times New Roman" w:hAnsi="Helvetica" w:cs="Helvetica"/>
           <w:color w:val="333333"/>
           <w:sz w:val="20"/>
           <w:szCs w:val="20"/>
@@ -356,16 +368,7 @@
           <w:sz w:val="20"/>
           <w:szCs w:val="20"/>
         </w:rPr>
-        <w:t>—the maximum number of cascades within a</w:t>
-      </w:r>
-      <w:r>
-        <w:rPr>
-          <w:rFonts w:ascii="Helvetica" w:eastAsia="Times New Roman" w:hAnsi="Helvetica" w:cs="Helvetica"/>
-          <w:color w:val="333333"/>
-          <w:sz w:val="20"/>
-          <w:szCs w:val="20"/>
-        </w:rPr>
-        <w:t xml:space="preserve"> run of the independent cascade</w:t>
+        <w:t>—the maximum number of cascades within a run of the independent cascade</w:t>
       </w:r>
     </w:p>
     <w:p>
@@ -535,6 +538,7 @@
           <w:sz w:val="20"/>
           <w:szCs w:val="20"/>
         </w:rPr>
+        <w:lastRenderedPageBreak/>
         <w:tab/>
         <w:t xml:space="preserve">Scaling the number of starting nodes will have different impacts on the Simulated Annealing and Greedy Algorithms.  </w:t>
       </w:r>
@@ -557,7 +561,6 @@
           <w:sz w:val="20"/>
           <w:szCs w:val="20"/>
         </w:rPr>
-        <w:lastRenderedPageBreak/>
         <w:tab/>
         <w:t>In the Greedy algorithm, the first iteration considers the Influence of each of the j nodes in the graph, and selects the node with the maximum influence.  The second iteration considers the Influence by adding each of (j-1) remaining nodes, and so on to (j-k).  For large graphs where k (the number of starting nodes) is much smaller than j (the total number of nodes in the graph), the difference between j and (j-k) is negligible, and so incrementing k should lead to a</w:t>
       </w:r>
@@ -777,7 +780,18 @@
           <w:sz w:val="20"/>
           <w:szCs w:val="20"/>
         </w:rPr>
-        <w:t xml:space="preserve">Therefore, within both the Simulated Annealing algorithm and the Greedy algorithm, parallelizing the independent cascades within each run of the Influence function should lead to significant time improvements.  </w:t>
+        <w:t>Therefore, within both the Simulated Annealing algorithm and the Greedy algorithm, parallelizing the independent cascad</w:t>
+      </w:r>
+      <w:bookmarkStart w:id="0" w:name="_GoBack"/>
+      <w:bookmarkEnd w:id="0"/>
+      <w:r>
+        <w:rPr>
+          <w:rFonts w:ascii="Helvetica" w:eastAsia="Times New Roman" w:hAnsi="Helvetica" w:cs="Helvetica"/>
+          <w:color w:val="333333"/>
+          <w:sz w:val="20"/>
+          <w:szCs w:val="20"/>
+        </w:rPr>
+        <w:t xml:space="preserve">es within each run of the Influence function should lead to significant time improvements.  </w:t>
       </w:r>
     </w:p>
     <w:p>
@@ -1082,8 +1096,6 @@
           <w:szCs w:val="24"/>
         </w:rPr>
       </w:pPr>
-      <w:bookmarkStart w:id="0" w:name="_GoBack"/>
-      <w:bookmarkEnd w:id="0"/>
     </w:p>
     <w:p>
       <w:pPr>
@@ -1387,7 +1399,14 @@
         <w:rPr>
           <w:color w:val="FF0000"/>
         </w:rPr>
-        <w:t xml:space="preserve">  In the Influence Maximization Problem, we would like to find the set S of starting nodes that yields the highest value of the Influence function.  </w:t>
+        <w:t xml:space="preserve">  In the Influence Maximization </w:t>
+      </w:r>
+      <w:r>
+        <w:rPr>
+          <w:color w:val="FF0000"/>
+        </w:rPr>
+        <w:lastRenderedPageBreak/>
+        <w:t xml:space="preserve">Problem, we would like to find the set S of starting nodes that yields the highest value of the Influence function.  </w:t>
       </w:r>
       <w:r>
         <w:rPr>
@@ -1454,7 +1473,6 @@
         <w:rPr>
           <w:color w:val="333333"/>
         </w:rPr>
-        <w:lastRenderedPageBreak/>
         <w:t>What is Greedy algorithm?</w:t>
       </w:r>
     </w:p>
@@ -1613,6 +1631,7 @@
         <w:rPr>
           <w:color w:val="333333"/>
         </w:rPr>
+        <w:lastRenderedPageBreak/>
         <w:t xml:space="preserve">Over many iterations, the simulated annealing process should yield the set of points with the highest expected value of activated nodes. </w:t>
       </w:r>
     </w:p>
@@ -1672,7 +1691,6 @@
         <w:rPr>
           <w:color w:val="FF0000"/>
         </w:rPr>
-        <w:lastRenderedPageBreak/>
         <w:tab/>
         <w:t xml:space="preserve">Uncertainty in the optimization results from stochastic approaches, which yield estimates with an unknown amount of error rather than definite values.  In particular, the influence function returns an expected value that has a certain amount of uncertainty.  While the standard error of the independent cascade function is endemic to a given set of starting nodes, regardless of the number of simulations, the standard error of the Influence function shrinks as the number of independent cascade simulations (N) increases.  Therefore, a larger number of simulations will yield a more accurate estimate of the average influence for a given set.  We see that this tightening of the standard error is proportional to (1/(N^-0.5)).  So any optimization algorithm using the influence function will be impacted by its inherent uncertainty, which can only be reduced by increasing the number of simulations.  </w:t>
       </w:r>

</xml_diff>